<commit_message>
Updated Class Diagram by MVC Pattern
TODO: Sequence Diagrams
</commit_message>
<xml_diff>
--- a/lab3/Lab3.docx
+++ b/lab3/Lab3.docx
@@ -1593,8 +1593,6 @@
         </w:rPr>
         <w:br w:type="page"/>
       </w:r>
-      <w:bookmarkStart w:id="0" w:name="_GoBack"/>
-      <w:bookmarkEnd w:id="0"/>
     </w:p>
     <w:p>
       <w:pPr>
@@ -1604,7 +1602,7 @@
           <w:lang w:val="en-GB"/>
         </w:rPr>
       </w:pPr>
-      <w:bookmarkStart w:id="1" w:name="_Toc35436511"/>
+      <w:bookmarkStart w:id="0" w:name="_Toc35436511"/>
       <w:r>
         <w:rPr>
           <w:rFonts w:cs="Arial"/>
@@ -1613,7 +1611,7 @@
         <w:lastRenderedPageBreak/>
         <w:t>Mission Statement</w:t>
       </w:r>
-      <w:bookmarkEnd w:id="1"/>
+      <w:bookmarkEnd w:id="0"/>
     </w:p>
     <w:p>
       <w:pPr>
@@ -1660,7 +1658,7 @@
           <w:lang w:val="en-GB"/>
         </w:rPr>
       </w:pPr>
-      <w:bookmarkStart w:id="2" w:name="_Toc35436512"/>
+      <w:bookmarkStart w:id="1" w:name="_Toc35436512"/>
       <w:r>
         <w:rPr>
           <w:rFonts w:cs="Arial"/>
@@ -1668,7 +1666,7 @@
         </w:rPr>
         <w:t>Functional Requirements</w:t>
       </w:r>
-      <w:bookmarkEnd w:id="2"/>
+      <w:bookmarkEnd w:id="1"/>
     </w:p>
     <w:p>
       <w:pPr>
@@ -2816,14 +2814,14 @@
           <w:lang w:val="en-GB"/>
         </w:rPr>
       </w:pPr>
-      <w:bookmarkStart w:id="3" w:name="_Toc35436513"/>
+      <w:bookmarkStart w:id="2" w:name="_Toc35436513"/>
       <w:r>
         <w:rPr>
           <w:lang w:val="en-GB"/>
         </w:rPr>
         <w:t>Non-functional Requirements</w:t>
       </w:r>
-      <w:bookmarkEnd w:id="3"/>
+      <w:bookmarkEnd w:id="2"/>
     </w:p>
     <w:p>
       <w:pPr>
@@ -3298,7 +3296,7 @@
           <w:lang w:val="en-GB"/>
         </w:rPr>
       </w:pPr>
-      <w:bookmarkStart w:id="4" w:name="_Toc35436514"/>
+      <w:bookmarkStart w:id="3" w:name="_Toc35436514"/>
       <w:r>
         <w:rPr>
           <w:rFonts w:cs="Arial"/>
@@ -3307,7 +3305,7 @@
         <w:lastRenderedPageBreak/>
         <w:t>Use Case Model</w:t>
       </w:r>
-      <w:bookmarkEnd w:id="4"/>
+      <w:bookmarkEnd w:id="3"/>
     </w:p>
     <w:p>
       <w:pPr>
@@ -3377,7 +3375,7 @@
           <w:lang w:val="en-GB"/>
         </w:rPr>
       </w:pPr>
-      <w:bookmarkStart w:id="5" w:name="_Toc35436515"/>
+      <w:bookmarkStart w:id="4" w:name="_Toc35436515"/>
       <w:r>
         <w:rPr>
           <w:rFonts w:cs="Arial"/>
@@ -3385,7 +3383,7 @@
         </w:rPr>
         <w:t>Use Case Descriptions</w:t>
       </w:r>
-      <w:bookmarkEnd w:id="5"/>
+      <w:bookmarkEnd w:id="4"/>
     </w:p>
     <w:tbl>
       <w:tblPr>
@@ -26117,7 +26115,7 @@
           <w:lang w:val="en-GB"/>
         </w:rPr>
       </w:pPr>
-      <w:bookmarkStart w:id="6" w:name="_Toc35436516"/>
+      <w:bookmarkStart w:id="5" w:name="_Toc35436516"/>
       <w:r>
         <w:rPr>
           <w:lang w:val="en-GB"/>
@@ -26125,7 +26123,7 @@
         <w:lastRenderedPageBreak/>
         <w:t>Class Diagram</w:t>
       </w:r>
-      <w:bookmarkEnd w:id="6"/>
+      <w:bookmarkEnd w:id="5"/>
     </w:p>
     <w:p>
       <w:pPr>
@@ -26139,10 +26137,10 @@
           <w:lang w:val="en-GB"/>
         </w:rPr>
         <w:drawing>
-          <wp:inline distT="0" distB="0" distL="0" distR="0" wp14:anchorId="4E82E0BC" wp14:editId="77B224B4">
-            <wp:extent cx="5274310" cy="3364371"/>
-            <wp:effectExtent l="0" t="0" r="2540" b="7620"/>
-            <wp:docPr id="12" name="Graphic 12"/>
+          <wp:inline distT="0" distB="0" distL="0" distR="0" wp14:anchorId="414B18F7" wp14:editId="59CFC67D">
+            <wp:extent cx="5239569" cy="5157701"/>
+            <wp:effectExtent l="0" t="0" r="0" b="5080"/>
+            <wp:docPr id="13" name="Graphic 13"/>
             <wp:cNvGraphicFramePr>
               <a:graphicFrameLocks xmlns:a="http://schemas.openxmlformats.org/drawingml/2006/main" noChangeAspect="1"/>
             </wp:cNvGraphicFramePr>
@@ -26161,13 +26159,13 @@
                         </a:ext>
                       </a:extLst>
                     </a:blip>
-                    <a:srcRect r="8461" b="16150"/>
+                    <a:srcRect r="18314" b="15330"/>
                     <a:stretch/>
                   </pic:blipFill>
                   <pic:spPr bwMode="auto">
                     <a:xfrm>
                       <a:off x="0" y="0"/>
-                      <a:ext cx="5279089" cy="3367419"/>
+                      <a:ext cx="5241555" cy="5159656"/>
                     </a:xfrm>
                     <a:prstGeom prst="rect">
                       <a:avLst/>
@@ -26187,6 +26185,8 @@
           </wp:inline>
         </w:drawing>
       </w:r>
+      <w:bookmarkStart w:id="6" w:name="_GoBack"/>
+      <w:bookmarkEnd w:id="6"/>
     </w:p>
     <w:p>
       <w:pPr>
@@ -26200,6 +26200,7 @@
         <w:rPr>
           <w:lang w:val="en-GB"/>
         </w:rPr>
+        <w:lastRenderedPageBreak/>
         <w:t>Sequence Diagrams</w:t>
       </w:r>
       <w:bookmarkEnd w:id="7"/>
@@ -26269,7 +26270,6 @@
           <w:noProof/>
           <w:lang w:val="en-GB"/>
         </w:rPr>
-        <w:lastRenderedPageBreak/>
         <w:drawing>
           <wp:inline distT="0" distB="0" distL="0" distR="0" wp14:anchorId="30043368" wp14:editId="1B7691AB">
             <wp:extent cx="5274310" cy="2421890"/>
@@ -26324,6 +26324,7 @@
           <w:noProof/>
           <w:lang w:val="en-GB"/>
         </w:rPr>
+        <w:lastRenderedPageBreak/>
         <w:drawing>
           <wp:inline distT="0" distB="0" distL="0" distR="0" wp14:anchorId="78DE17E4" wp14:editId="6E0373BD">
             <wp:extent cx="5274310" cy="2846070"/>
@@ -26418,7 +26419,6 @@
           <w:noProof/>
           <w:lang w:val="en-GB"/>
         </w:rPr>
-        <w:lastRenderedPageBreak/>
         <w:drawing>
           <wp:inline distT="0" distB="0" distL="0" distR="0" wp14:anchorId="21510B6F" wp14:editId="5FC024BB">
             <wp:extent cx="5274310" cy="2324735"/>
@@ -26466,6 +26466,7 @@
           <w:noProof/>
           <w:lang w:val="en-GB"/>
         </w:rPr>
+        <w:lastRenderedPageBreak/>
         <w:drawing>
           <wp:inline distT="0" distB="0" distL="0" distR="0" wp14:anchorId="09A8353C" wp14:editId="7BA755E3">
             <wp:extent cx="5273893" cy="2540000"/>
@@ -26516,7 +26517,6 @@
           <w:noProof/>
           <w:lang w:val="en-GB"/>
         </w:rPr>
-        <w:lastRenderedPageBreak/>
         <w:drawing>
           <wp:inline distT="0" distB="0" distL="0" distR="0" wp14:anchorId="1B04D32D" wp14:editId="7E66405A">
             <wp:extent cx="5273885" cy="3235960"/>
@@ -26635,6 +26635,7 @@
       </w:pPr>
       <w:r>
         <w:rPr>
+          <w:noProof/>
           <w:lang w:val="en-GB"/>
         </w:rPr>
         <w:drawing>
@@ -35504,7 +35505,7 @@
 </file>
 
 <file path=customXml/itemProps1.xml><?xml version="1.0" encoding="utf-8"?>
-<ds:datastoreItem xmlns:ds="http://schemas.openxmlformats.org/officeDocument/2006/customXml" ds:itemID="{6C878CBA-9F8A-47AF-A7C1-0557502BEC7A}">
+<ds:datastoreItem xmlns:ds="http://schemas.openxmlformats.org/officeDocument/2006/customXml" ds:itemID="{26F934A5-5593-49B9-A222-10738533D4DF}">
   <ds:schemaRefs>
     <ds:schemaRef ds:uri="http://schemas.openxmlformats.org/officeDocument/2006/bibliography"/>
   </ds:schemaRefs>

</xml_diff>